<commit_message>
Built the project, and added some to Nekel game ideas
</commit_message>
<xml_diff>
--- a/OGPC5 Game/Project Resources/Design/Game Ideas.docx
+++ b/OGPC5 Game/Project Resources/Design/Game Ideas.docx
@@ -9,15 +9,7 @@
     </w:p>
     <w:p>
       <w:r>
-        <w:t xml:space="preserve">It is a Role Playing Game, where the main character, played by the player, has the dream of becoming mayor of the great and noble city of </w:t>
-      </w:r>
-      <w:proofErr w:type="spellStart"/>
-      <w:r>
-        <w:t>Oregonia</w:t>
-      </w:r>
-      <w:proofErr w:type="spellEnd"/>
-      <w:r>
-        <w:t xml:space="preserve">. To accomplish this goal, they must complete a series of quests to win the hearts and minds of the people and secure the mayoral post. </w:t>
+        <w:t xml:space="preserve">It is a Role Playing Game, where the main character, played by the player, has the dream of becoming mayor of the great and noble city of Oregonia. To accomplish this goal, they must complete a series of quests to win the hearts and minds of the people and secure the mayoral post. </w:t>
       </w:r>
     </w:p>
     <w:p>
@@ -32,10 +24,16 @@
       </w:r>
     </w:p>
     <w:p/>
+    <w:p/>
     <w:p>
+      <w:r>
+        <w:t xml:space="preserve">When performing a non-trival task, a mini game could appear. For example, fixing a water pipe, or maybe even having to re-design a system for better water management, a mini game could appear. The mini game could be tower defense or even a simple game where you have to put things in the correct order to minimize money and maximize efficiency. </w:t>
+      </w:r>
       <w:bookmarkStart w:id="0" w:name="_GoBack"/>
       <w:bookmarkEnd w:id="0"/>
     </w:p>
+    <w:p/>
+    <w:p/>
     <w:sectPr>
       <w:pgSz w:w="12240" w:h="15840"/>
       <w:pgMar w:top="1440" w:right="1440" w:bottom="1440" w:left="1440" w:header="720" w:footer="720" w:gutter="0"/>

</xml_diff>